<commit_message>
added legend to scorecard.html
</commit_message>
<xml_diff>
--- a/User Evaluation .docx
+++ b/User Evaluation .docx
@@ -40,12 +40,480 @@
     </w:p>
     <w:p>
       <w:pPr>
-        <w:pStyle w:val="ListParagraph"/>
-        <w:numPr>
-          <w:ilvl w:val="0"/>
-          <w:numId w:val="1"/>
-        </w:numPr>
-      </w:pPr>
+        <w:ind w:left="360"/>
+      </w:pPr>
+      <w:r>
+        <w:br/>
+      </w:r>
+      <w:r>
+        <w:br/>
+      </w:r>
+      <w:r>
+        <w:br/>
+      </w:r>
+      <w:r>
+        <w:br/>
+      </w:r>
+      <w:r>
+        <w:br/>
+      </w:r>
+      <w:r>
+        <w:br/>
+      </w:r>
+      <w:r>
+        <w:br/>
+        <w:t>QUESTIONS</w:t>
+      </w:r>
+      <w:r>
+        <w:br/>
+      </w:r>
+      <w:r>
+        <w:br/>
+        <w:t>1. Does Delivery/Service errors, accidents, attendance exist on Samsara</w:t>
+      </w:r>
+      <w:r>
+        <w:br/>
+        <w:t>2. Would you prefer an automated quarterly email to see the bonuses</w:t>
+      </w:r>
+      <w:r>
+        <w:br/>
+        <w:t xml:space="preserve">3. I </w:t>
+      </w:r>
+      <w:r>
+        <w:br/>
+      </w:r>
+      <w:r>
+        <w:br/>
+      </w:r>
+      <w:r>
+        <w:br/>
+      </w:r>
+      <w:r>
+        <w:br/>
+      </w:r>
+      <w:r>
+        <w:br/>
+      </w:r>
+    </w:p>
+    <w:p>
+      <w:pPr>
+        <w:ind w:left="360"/>
+      </w:pPr>
+      <w:r>
+        <w:t xml:space="preserve">        "driver": {</w:t>
+      </w:r>
+    </w:p>
+    <w:p>
+      <w:pPr>
+        <w:ind w:left="360"/>
+      </w:pPr>
+      <w:r>
+        <w:t xml:space="preserve">          "id": "4400324",</w:t>
+      </w:r>
+    </w:p>
+    <w:p>
+      <w:pPr>
+        <w:ind w:left="360"/>
+      </w:pPr>
+      <w:r>
+        <w:t xml:space="preserve">          "name": "Stephane </w:t>
+      </w:r>
+      <w:proofErr w:type="spellStart"/>
+      <w:r>
+        <w:t>Cajelais</w:t>
+      </w:r>
+      <w:proofErr w:type="spellEnd"/>
+      <w:r>
+        <w:t>"</w:t>
+      </w:r>
+    </w:p>
+    <w:p>
+      <w:pPr>
+        <w:ind w:left="360"/>
+      </w:pPr>
+      <w:r>
+        <w:t xml:space="preserve">        },</w:t>
+      </w:r>
+    </w:p>
+    <w:p>
+      <w:pPr>
+        <w:ind w:left="360"/>
+      </w:pPr>
+      <w:r>
+        <w:t xml:space="preserve">        "</w:t>
+      </w:r>
+      <w:proofErr w:type="spellStart"/>
+      <w:r>
+        <w:t>efficiencyMpge</w:t>
+      </w:r>
+      <w:proofErr w:type="spellEnd"/>
+      <w:r>
+        <w:t>": 6.941306546719915,</w:t>
+      </w:r>
+    </w:p>
+    <w:p>
+      <w:pPr>
+        <w:ind w:left="360"/>
+      </w:pPr>
+      <w:r>
+        <w:t xml:space="preserve">        "</w:t>
+      </w:r>
+      <w:proofErr w:type="spellStart"/>
+      <w:r>
+        <w:t>energyUsedKwh</w:t>
+      </w:r>
+      <w:proofErr w:type="spellEnd"/>
+      <w:r>
+        <w:t>": 0,</w:t>
+      </w:r>
+    </w:p>
+    <w:p>
+      <w:pPr>
+        <w:ind w:left="360"/>
+      </w:pPr>
+      <w:r>
+        <w:t xml:space="preserve">        "</w:t>
+      </w:r>
+      <w:proofErr w:type="spellStart"/>
+      <w:r>
+        <w:t>fuelConsumedMl</w:t>
+      </w:r>
+      <w:proofErr w:type="spellEnd"/>
+      <w:r>
+        <w:t>": 2481193,</w:t>
+      </w:r>
+    </w:p>
+    <w:p>
+      <w:pPr>
+        <w:ind w:left="360"/>
+      </w:pPr>
+      <w:r>
+        <w:t xml:space="preserve">        "</w:t>
+      </w:r>
+      <w:proofErr w:type="spellStart"/>
+      <w:r>
+        <w:t>distanceTraveledMeters</w:t>
+      </w:r>
+      <w:proofErr w:type="spellEnd"/>
+      <w:r>
+        <w:t>": 7322135,</w:t>
+      </w:r>
+    </w:p>
+    <w:p>
+      <w:pPr>
+        <w:ind w:left="360"/>
+      </w:pPr>
+      <w:r>
+        <w:t xml:space="preserve">        "</w:t>
+      </w:r>
+      <w:proofErr w:type="spellStart"/>
+      <w:r>
+        <w:t>estCarbonEmissionsKg</w:t>
+      </w:r>
+      <w:proofErr w:type="spellEnd"/>
+      <w:r>
+        <w:t>": 5778.698497,</w:t>
+      </w:r>
+    </w:p>
+    <w:p>
+      <w:pPr>
+        <w:ind w:left="360"/>
+      </w:pPr>
+      <w:r>
+        <w:t xml:space="preserve">        "</w:t>
+      </w:r>
+      <w:proofErr w:type="spellStart"/>
+      <w:r>
+        <w:t>estFuelEnergyCost</w:t>
+      </w:r>
+      <w:proofErr w:type="spellEnd"/>
+      <w:r>
+        <w:t>": {</w:t>
+      </w:r>
+    </w:p>
+    <w:p>
+      <w:pPr>
+        <w:ind w:left="360"/>
+      </w:pPr>
+      <w:r>
+        <w:t xml:space="preserve">          "amount": 2161.644046401744,</w:t>
+      </w:r>
+    </w:p>
+    <w:p>
+      <w:pPr>
+        <w:ind w:left="360"/>
+      </w:pPr>
+      <w:r>
+        <w:t xml:space="preserve">          "</w:t>
+      </w:r>
+      <w:proofErr w:type="spellStart"/>
+      <w:r>
+        <w:t>currencyCode</w:t>
+      </w:r>
+      <w:proofErr w:type="spellEnd"/>
+      <w:r>
+        <w:t>": "USD"</w:t>
+      </w:r>
+    </w:p>
+    <w:p>
+      <w:pPr>
+        <w:ind w:left="360"/>
+      </w:pPr>
+      <w:r>
+        <w:t xml:space="preserve">        },</w:t>
+      </w:r>
+    </w:p>
+    <w:p>
+      <w:pPr>
+        <w:ind w:left="360"/>
+      </w:pPr>
+      <w:r>
+        <w:t xml:space="preserve">        "</w:t>
+      </w:r>
+      <w:proofErr w:type="spellStart"/>
+      <w:r>
+        <w:t>engineRunTimeDurationMs</w:t>
+      </w:r>
+      <w:proofErr w:type="spellEnd"/>
+      <w:r>
+        <w:t>": 538845888,</w:t>
+      </w:r>
+    </w:p>
+    <w:p>
+      <w:pPr>
+        <w:ind w:left="360"/>
+      </w:pPr>
+      <w:r>
+        <w:t xml:space="preserve">        "</w:t>
+      </w:r>
+      <w:proofErr w:type="spellStart"/>
+      <w:r>
+        <w:t>engineIdleTimeDurationMs</w:t>
+      </w:r>
+      <w:proofErr w:type="spellEnd"/>
+      <w:r>
+        <w:t>": 28578441</w:t>
+      </w:r>
+    </w:p>
+    <w:p>
+      <w:pPr>
+        <w:ind w:left="360"/>
+      </w:pPr>
+      <w:r>
+        <w:t xml:space="preserve">      }</w:t>
+      </w:r>
+    </w:p>
+    <w:p>
+      <w:pPr>
+        <w:ind w:left="360"/>
+      </w:pPr>
+      <w:r>
+        <w:br/>
+      </w:r>
+      <w:r>
+        <w:t>{</w:t>
+      </w:r>
+    </w:p>
+    <w:p>
+      <w:pPr>
+        <w:ind w:left="360"/>
+      </w:pPr>
+      <w:r>
+        <w:t xml:space="preserve">  "</w:t>
+      </w:r>
+      <w:proofErr w:type="spellStart"/>
+      <w:r>
+        <w:t>driverId</w:t>
+      </w:r>
+      <w:proofErr w:type="spellEnd"/>
+      <w:r>
+        <w:t>": 4400324,</w:t>
+      </w:r>
+    </w:p>
+    <w:p>
+      <w:pPr>
+        <w:ind w:left="360"/>
+      </w:pPr>
+      <w:r>
+        <w:t xml:space="preserve">  "</w:t>
+      </w:r>
+      <w:proofErr w:type="spellStart"/>
+      <w:r>
+        <w:t>safetyScore</w:t>
+      </w:r>
+      <w:proofErr w:type="spellEnd"/>
+      <w:r>
+        <w:t>": 100,</w:t>
+      </w:r>
+    </w:p>
+    <w:p>
+      <w:pPr>
+        <w:ind w:left="360"/>
+      </w:pPr>
+      <w:r>
+        <w:t xml:space="preserve">  "</w:t>
+      </w:r>
+      <w:proofErr w:type="spellStart"/>
+      <w:r>
+        <w:t>safetyScoreRank</w:t>
+      </w:r>
+      <w:proofErr w:type="spellEnd"/>
+      <w:r>
+        <w:t>": "1",</w:t>
+      </w:r>
+    </w:p>
+    <w:p>
+      <w:pPr>
+        <w:ind w:left="360"/>
+      </w:pPr>
+      <w:r>
+        <w:t xml:space="preserve">  "</w:t>
+      </w:r>
+      <w:proofErr w:type="spellStart"/>
+      <w:r>
+        <w:t>totalDistanceDrivenMeters</w:t>
+      </w:r>
+      <w:proofErr w:type="spellEnd"/>
+      <w:r>
+        <w:t>": 0,</w:t>
+      </w:r>
+    </w:p>
+    <w:p>
+      <w:pPr>
+        <w:ind w:left="360"/>
+      </w:pPr>
+      <w:r>
+        <w:t xml:space="preserve">  "</w:t>
+      </w:r>
+      <w:proofErr w:type="spellStart"/>
+      <w:r>
+        <w:t>totalTimeDrivenMs</w:t>
+      </w:r>
+      <w:proofErr w:type="spellEnd"/>
+      <w:r>
+        <w:t>": 0,</w:t>
+      </w:r>
+    </w:p>
+    <w:p>
+      <w:pPr>
+        <w:ind w:left="360"/>
+      </w:pPr>
+      <w:r>
+        <w:t xml:space="preserve">  "</w:t>
+      </w:r>
+      <w:proofErr w:type="spellStart"/>
+      <w:r>
+        <w:t>timeOverSpeedLimitMs</w:t>
+      </w:r>
+      <w:proofErr w:type="spellEnd"/>
+      <w:r>
+        <w:t>": 0,</w:t>
+      </w:r>
+    </w:p>
+    <w:p>
+      <w:pPr>
+        <w:ind w:left="360"/>
+      </w:pPr>
+      <w:r>
+        <w:lastRenderedPageBreak/>
+        <w:t xml:space="preserve">  "</w:t>
+      </w:r>
+      <w:proofErr w:type="spellStart"/>
+      <w:r>
+        <w:t>totalHarshEventCount</w:t>
+      </w:r>
+      <w:proofErr w:type="spellEnd"/>
+      <w:r>
+        <w:t>": 0,</w:t>
+      </w:r>
+    </w:p>
+    <w:p>
+      <w:pPr>
+        <w:ind w:left="360"/>
+      </w:pPr>
+      <w:r>
+        <w:t xml:space="preserve">  "</w:t>
+      </w:r>
+      <w:proofErr w:type="spellStart"/>
+      <w:r>
+        <w:t>harshEvents</w:t>
+      </w:r>
+      <w:proofErr w:type="spellEnd"/>
+      <w:r>
+        <w:t>": [],</w:t>
+      </w:r>
+    </w:p>
+    <w:p>
+      <w:pPr>
+        <w:ind w:left="360"/>
+      </w:pPr>
+      <w:r>
+        <w:t xml:space="preserve">  "</w:t>
+      </w:r>
+      <w:proofErr w:type="spellStart"/>
+      <w:r>
+        <w:t>harshBrakingCount</w:t>
+      </w:r>
+      <w:proofErr w:type="spellEnd"/>
+      <w:r>
+        <w:t>": 0,</w:t>
+      </w:r>
+    </w:p>
+    <w:p>
+      <w:pPr>
+        <w:ind w:left="360"/>
+      </w:pPr>
+      <w:r>
+        <w:t xml:space="preserve">  "</w:t>
+      </w:r>
+      <w:proofErr w:type="spellStart"/>
+      <w:r>
+        <w:t>harshAccelCount</w:t>
+      </w:r>
+      <w:proofErr w:type="spellEnd"/>
+      <w:r>
+        <w:t>": 0,</w:t>
+      </w:r>
+    </w:p>
+    <w:p>
+      <w:pPr>
+        <w:ind w:left="360"/>
+      </w:pPr>
+      <w:r>
+        <w:t xml:space="preserve">  "</w:t>
+      </w:r>
+      <w:proofErr w:type="spellStart"/>
+      <w:r>
+        <w:t>harshTurningCount</w:t>
+      </w:r>
+      <w:proofErr w:type="spellEnd"/>
+      <w:r>
+        <w:t>": 0,</w:t>
+      </w:r>
+    </w:p>
+    <w:p>
+      <w:pPr>
+        <w:ind w:left="360"/>
+      </w:pPr>
+      <w:r>
+        <w:t xml:space="preserve">  "</w:t>
+      </w:r>
+      <w:proofErr w:type="spellStart"/>
+      <w:r>
+        <w:t>crashCount</w:t>
+      </w:r>
+      <w:proofErr w:type="spellEnd"/>
+      <w:r>
+        <w:t>": 0</w:t>
+      </w:r>
+    </w:p>
+    <w:p>
+      <w:pPr>
+        <w:ind w:left="360"/>
+      </w:pPr>
+      <w:r>
+        <w:t>}</w:t>
+      </w:r>
     </w:p>
     <w:sectPr>
       <w:pgSz w:w="12240" w:h="15840"/>

</xml_diff>